<commit_message>
A few entities were added
</commit_message>
<xml_diff>
--- a/src/templates/act.docx
+++ b/src/templates/act.docx
@@ -52,7 +52,7 @@
           <w:noProof/>
           <w:szCs w:val="28"/>
           <w:u w:val="single"/>
-          <w:lang w:val="en-US"/>
+          <w:lang w:val="ru-RU"/>
         </w:rPr>
       </w:pPr>
       <w:r>
@@ -62,25 +62,7 @@
           <w:u w:val="single"/>
           <w:lang w:val="ru-RU"/>
         </w:rPr>
-        <w:t xml:space="preserve">{{ </w:t>
-      </w:r>
-      <w:r>
-        <w:rPr>
-          <w:noProof/>
-          <w:szCs w:val="28"/>
-          <w:u w:val="single"/>
-          <w:lang w:val="ru-RU"/>
-        </w:rPr>
-        <w:t>userOrganization</w:t>
-      </w:r>
-      <w:r>
-        <w:rPr>
-          <w:noProof/>
-          <w:szCs w:val="28"/>
-          <w:u w:val="single"/>
-          <w:lang w:val="ru-RU"/>
-        </w:rPr>
-        <w:t>.</w:t>
+        <w:t>{{ userOrganization.</w:t>
       </w:r>
       <w:r>
         <w:rPr>
@@ -98,25 +80,7 @@
           <w:u w:val="single"/>
           <w:lang w:val="ru-RU"/>
         </w:rPr>
-        <w:t xml:space="preserve"> }} ({{ </w:t>
-      </w:r>
-      <w:r>
-        <w:rPr>
-          <w:noProof/>
-          <w:szCs w:val="28"/>
-          <w:u w:val="single"/>
-          <w:lang w:val="ru-RU"/>
-        </w:rPr>
-        <w:t>userOrganization</w:t>
-      </w:r>
-      <w:r>
-        <w:rPr>
-          <w:noProof/>
-          <w:szCs w:val="28"/>
-          <w:u w:val="single"/>
-          <w:lang w:val="ru-RU"/>
-        </w:rPr>
-        <w:t>.</w:t>
+        <w:t xml:space="preserve"> }} ({{ userOrganization.</w:t>
       </w:r>
       <w:r>
         <w:rPr>

</xml_diff>

<commit_message>
Mindev form is extended
</commit_message>
<xml_diff>
--- a/src/templates/act.docx
+++ b/src/templates/act.docx
@@ -9,8 +9,8 @@
         <w:tblLook w:val="04A0" w:firstRow="1" w:lastRow="0" w:firstColumn="1" w:lastColumn="0" w:noHBand="0" w:noVBand="1"/>
       </w:tblPr>
       <w:tblGrid>
-        <w:gridCol w:w="3235"/>
-        <w:gridCol w:w="5832"/>
+        <w:gridCol w:w="222"/>
+        <w:gridCol w:w="10259"/>
       </w:tblGrid>
       <w:tr>
         <w:tc>
@@ -75,12 +75,47 @@
             </w:r>
           </w:p>
           <w:p>
-            <w:pPr>
-              <w:pStyle w:val="Highlighted-bold"/>
-              <w:jc w:val="center"/>
-            </w:pPr>
-            <w:r>
-              <w:t>{commission.title} {#commission.code }({commission.code}){/}</w:t>
+            <w:r>
+              <w:rPr>
+                <w:rStyle w:val="Highlighted-boldChar"/>
+              </w:rPr>
+              <w:t>{#commission.title}</w:t>
+            </w:r>
+            <w:r>
+              <w:rPr>
+                <w:rStyle w:val="Highlighted-boldChar"/>
+              </w:rPr>
+              <w:t>{commission.title}</w:t>
+            </w:r>
+            <w:r>
+              <w:rPr>
+                <w:rStyle w:val="Highlighted-boldChar"/>
+              </w:rPr>
+              <w:t>{/}</w:t>
+            </w:r>
+            <w:r>
+              <w:rPr>
+                <w:rStyle w:val="AlertChar"/>
+              </w:rPr>
+              <w:t>{# !commission.title}Не визначено комісію{/}</w:t>
+            </w:r>
+            <w:r>
+              <w:rPr>
+                <w:rStyle w:val="Highlighted-boldChar"/>
+              </w:rPr>
+              <w:t>{#commission.code}</w:t>
+            </w:r>
+            <w:r>
+              <w:rPr>
+                <w:rStyle w:val="Highlighted-boldChar"/>
+              </w:rPr>
+              <w:t xml:space="preserve"> </w:t>
+            </w:r>
+            <w:r>
+              <w:rPr>
+                <w:rStyle w:val="Highlighted-boldChar"/>
+              </w:rPr>
+              <w:t>({commission.code}){/}</w:t>
             </w:r>
           </w:p>
           <w:p>
@@ -90,20 +125,20 @@
               <w:jc w:val="center"/>
               <w:rPr>
                 <w:rStyle w:val="Highlighted-boldChar"/>
-                <w:lang w:val="en-US"/>
-              </w:rPr>
-            </w:pPr>
-            <w:r>
-              <w:rPr>
-                <w:noProof/>
-                <w:szCs w:val="28"/>
-                <w:lang w:val="ru-RU"/>
+                <w:lang w:val="uk-UA"/>
+              </w:rPr>
+            </w:pPr>
+            <w:r>
+              <w:rPr>
+                <w:noProof/>
+                <w:szCs w:val="28"/>
               </w:rPr>
               <w:t xml:space="preserve">від </w:t>
             </w:r>
             <w:r>
               <w:rPr>
                 <w:rStyle w:val="Highlighted-boldChar"/>
+                <w:lang w:val="uk-UA"/>
               </w:rPr>
               <w:t>{</w:t>
             </w:r>
@@ -118,11 +153,25 @@
               <w:rPr>
                 <w:rStyle w:val="Highlighted-boldChar"/>
               </w:rPr>
-              <w:t>ate | formatDate</w:t>
+              <w:t>ate</w:t>
             </w:r>
             <w:r>
               <w:rPr>
                 <w:rStyle w:val="Highlighted-boldChar"/>
+                <w:lang w:val="uk-UA"/>
+              </w:rPr>
+              <w:t xml:space="preserve"> | </w:t>
+            </w:r>
+            <w:r>
+              <w:rPr>
+                <w:rStyle w:val="Highlighted-boldChar"/>
+              </w:rPr>
+              <w:t>formatDate</w:t>
+            </w:r>
+            <w:r>
+              <w:rPr>
+                <w:rStyle w:val="Highlighted-boldChar"/>
+                <w:lang w:val="uk-UA"/>
               </w:rPr>
               <w:t>}</w:t>
             </w:r>
@@ -130,15 +179,90 @@
               <w:rPr>
                 <w:noProof/>
                 <w:szCs w:val="28"/>
-                <w:lang w:val="ru-RU"/>
               </w:rPr>
               <w:t xml:space="preserve"> № </w:t>
             </w:r>
             <w:r>
               <w:rPr>
                 <w:rStyle w:val="Highlighted-boldChar"/>
-              </w:rPr>
-              <w:t>{number}</w:t>
+                <w:lang w:val="uk-UA"/>
+              </w:rPr>
+              <w:t>{#</w:t>
+            </w:r>
+            <w:r>
+              <w:rPr>
+                <w:rStyle w:val="Highlighted-boldChar"/>
+              </w:rPr>
+              <w:t>number</w:t>
+            </w:r>
+            <w:r>
+              <w:rPr>
+                <w:rStyle w:val="Highlighted-boldChar"/>
+                <w:lang w:val="uk-UA"/>
+              </w:rPr>
+              <w:t>}</w:t>
+            </w:r>
+            <w:r>
+              <w:rPr>
+                <w:rStyle w:val="Highlighted-boldChar"/>
+                <w:lang w:val="uk-UA"/>
+              </w:rPr>
+              <w:t>{</w:t>
+            </w:r>
+            <w:r>
+              <w:rPr>
+                <w:rStyle w:val="Highlighted-boldChar"/>
+              </w:rPr>
+              <w:t>number</w:t>
+            </w:r>
+            <w:r>
+              <w:rPr>
+                <w:rStyle w:val="Highlighted-boldChar"/>
+                <w:lang w:val="uk-UA"/>
+              </w:rPr>
+              <w:t>}</w:t>
+            </w:r>
+            <w:r>
+              <w:rPr>
+                <w:rStyle w:val="Highlighted-boldChar"/>
+                <w:lang w:val="uk-UA"/>
+              </w:rPr>
+              <w:t>{/}</w:t>
+            </w:r>
+            <w:r>
+              <w:rPr>
+                <w:rStyle w:val="AlertChar"/>
+                <w:lang w:val="uk-UA"/>
+              </w:rPr>
+              <w:t>{# !</w:t>
+            </w:r>
+            <w:r>
+              <w:rPr>
+                <w:rStyle w:val="AlertChar"/>
+                <w:lang w:val="en-US"/>
+              </w:rPr>
+              <w:t>number</w:t>
+            </w:r>
+            <w:r>
+              <w:rPr>
+                <w:rStyle w:val="AlertChar"/>
+                <w:lang w:val="uk-UA"/>
+              </w:rPr>
+              <w:t xml:space="preserve">}Не визначено </w:t>
+            </w:r>
+            <w:r>
+              <w:rPr>
+                <w:rStyle w:val="AlertChar"/>
+                <w:lang w:val="uk-UA"/>
+              </w:rPr>
+              <w:t>номер</w:t>
+            </w:r>
+            <w:r>
+              <w:rPr>
+                <w:rStyle w:val="AlertChar"/>
+                <w:lang w:val="uk-UA"/>
+              </w:rPr>
+              <w:t>{/}</w:t>
             </w:r>
           </w:p>
           <w:tbl>
@@ -157,8 +281,8 @@
               <w:tblLook w:val="04A0" w:firstRow="1" w:lastRow="0" w:firstColumn="1" w:lastColumn="0" w:noHBand="0" w:noVBand="1"/>
             </w:tblPr>
             <w:tblGrid>
-              <w:gridCol w:w="1662"/>
-              <w:gridCol w:w="3042"/>
+              <w:gridCol w:w="739"/>
+              <w:gridCol w:w="6185"/>
             </w:tblGrid>
             <w:tr>
               <w:tc>
@@ -176,7 +300,6 @@
                     <w:rPr>
                       <w:noProof/>
                       <w:szCs w:val="28"/>
-                      <w:lang w:val="en-US"/>
                     </w:rPr>
                   </w:pPr>
                 </w:p>
@@ -193,14 +316,151 @@
                     <w:rPr>
                       <w:noProof/>
                       <w:szCs w:val="28"/>
-                      <w:lang w:val="en-US"/>
                     </w:rPr>
                   </w:pPr>
                   <w:r>
                     <w:rPr>
+                      <w:rStyle w:val="AlertChar"/>
+                      <w:lang w:val="uk-UA"/>
+                    </w:rPr>
+                    <w:t>{#</w:t>
+                  </w:r>
+                  <w:r>
+                    <w:rPr>
+                      <w:rStyle w:val="AlertChar"/>
+                    </w:rPr>
+                    <w:t>!</w:t>
+                  </w:r>
+                  <w:r>
+                    <w:rPr>
+                      <w:rStyle w:val="AlertChar"/>
+                      <w:lang w:val="en-US"/>
+                    </w:rPr>
+                    <w:t>createdBy</w:t>
+                  </w:r>
+                  <w:r>
+                    <w:rPr>
+                      <w:rStyle w:val="AlertChar"/>
+                      <w:lang w:val="uk-UA"/>
+                    </w:rPr>
+                    <w:t>.</w:t>
+                  </w:r>
+                  <w:r>
+                    <w:rPr>
+                      <w:rStyle w:val="AlertChar"/>
+                      <w:lang w:val="en-US"/>
+                    </w:rPr>
+                    <w:t>shortName</w:t>
+                  </w:r>
+                  <w:r>
+                    <w:rPr>
+                      <w:rStyle w:val="AlertChar"/>
+                      <w:lang w:val="uk-UA"/>
+                    </w:rPr>
+                    <w:t>}</w:t>
+                  </w:r>
+                  <w:r>
+                    <w:rPr>
+                      <w:rStyle w:val="AlertChar"/>
+                    </w:rPr>
+                    <w:t>Н</w:t>
+                  </w:r>
+                  <w:r>
+                    <w:rPr>
+                      <w:rStyle w:val="AlertChar"/>
+                      <w:lang w:val="uk-UA"/>
+                    </w:rPr>
+                    <w:t>е визначено користу</w:t>
+                  </w:r>
+                  <w:r>
+                    <w:rPr>
+                      <w:rStyle w:val="AlertChar"/>
+                    </w:rPr>
+                    <w:t>вача</w:t>
+                  </w:r>
+                  <w:r>
+                    <w:rPr>
+                      <w:rStyle w:val="AlertChar"/>
+                      <w:lang w:val="uk-UA"/>
+                    </w:rPr>
+                    <w:t>{/}</w:t>
+                  </w:r>
+                  <w:r>
+                    <w:rPr>
                       <w:rStyle w:val="Highlighted-boldChar"/>
+                      <w:lang w:val="uk-UA"/>
                     </w:rPr>
-                    <w:t>{createdBy.shortName}</w:t>
+                    <w:t>{#</w:t>
+                  </w:r>
+                  <w:r>
+                    <w:rPr>
+                      <w:rStyle w:val="Highlighted-boldChar"/>
+                      <w:lang w:val="en-US"/>
+                    </w:rPr>
+                    <w:t>createdBy</w:t>
+                  </w:r>
+                  <w:r>
+                    <w:rPr>
+                      <w:rStyle w:val="Highlighted-boldChar"/>
+                      <w:lang w:val="uk-UA"/>
+                    </w:rPr>
+                    <w:t>.</w:t>
+                  </w:r>
+                  <w:r>
+                    <w:rPr>
+                      <w:rStyle w:val="Highlighted-boldChar"/>
+                      <w:lang w:val="en-US"/>
+                    </w:rPr>
+                    <w:t>shortName</w:t>
+                  </w:r>
+                  <w:r>
+                    <w:rPr>
+                      <w:rStyle w:val="Highlighted-boldChar"/>
+                      <w:lang w:val="uk-UA"/>
+                    </w:rPr>
+                    <w:t>}</w:t>
+                  </w:r>
+                  <w:r>
+                    <w:rPr>
+                      <w:rStyle w:val="Highlighted-boldChar"/>
+                      <w:lang w:val="uk-UA"/>
+                    </w:rPr>
+                    <w:t>{</w:t>
+                  </w:r>
+                  <w:r>
+                    <w:rPr>
+                      <w:rStyle w:val="Highlighted-boldChar"/>
+                      <w:lang w:val="en-US"/>
+                    </w:rPr>
+                    <w:t>createdBy</w:t>
+                  </w:r>
+                  <w:r>
+                    <w:rPr>
+                      <w:rStyle w:val="Highlighted-boldChar"/>
+                      <w:lang w:val="uk-UA"/>
+                    </w:rPr>
+                    <w:t>.</w:t>
+                  </w:r>
+                  <w:r>
+                    <w:rPr>
+                      <w:rStyle w:val="Highlighted-boldChar"/>
+                      <w:lang w:val="en-US"/>
+                    </w:rPr>
+                    <w:t>shortName</w:t>
+                  </w:r>
+                  <w:r>
+                    <w:rPr>
+                      <w:rStyle w:val="Highlighted-boldChar"/>
+                      <w:lang w:val="uk-UA"/>
+                    </w:rPr>
+                    <w:t>}</w:t>
+                  </w:r>
+                  <w:r>
+                    <w:rPr>
+                      <w:rStyle w:val="Highlighted-boldChar"/>
+                      <w:lang w:val="uk-UA"/>
+                    </w:rPr>
+                    <w:t>{/}</w:t>
                   </w:r>
                 </w:p>
               </w:tc>
@@ -221,7 +481,6 @@
                     <w:pStyle w:val="Superscript"/>
                     <w:rPr>
                       <w:szCs w:val="28"/>
-                      <w:lang w:val="en-US"/>
                     </w:rPr>
                   </w:pPr>
                   <w:r>
@@ -255,7 +514,7 @@
               <w:rPr>
                 <w:noProof/>
                 <w:szCs w:val="28"/>
-                <w:lang w:val="en-US"/>
+                <w:lang w:val="ru-RU"/>
               </w:rPr>
             </w:pPr>
           </w:p>
@@ -306,18 +565,90 @@
           <w:p>
             <w:pPr>
               <w:pStyle w:val="Highlighted-bold"/>
-            </w:pPr>
-            <w:r>
+              <w:rPr>
+                <w:lang w:val="en-US"/>
+              </w:rPr>
+            </w:pPr>
+            <w:r>
+              <w:rPr>
+                <w:lang w:val="en-US"/>
+              </w:rPr>
+              <w:t>{#</w:t>
+            </w:r>
+            <w:r>
+              <w:rPr>
+                <w:lang w:val="en-US"/>
+              </w:rPr>
+              <w:t>address.admin4</w:t>
+            </w:r>
+            <w:r>
+              <w:rPr>
+                <w:lang w:val="en-US"/>
+              </w:rPr>
+              <w:t>}</w:t>
+            </w:r>
+            <w:r>
+              <w:rPr>
+                <w:lang w:val="en-US"/>
+              </w:rPr>
               <w:t xml:space="preserve">{address.admin4} </w:t>
             </w:r>
             <w:r>
+              <w:rPr>
+                <w:lang w:val="en-US"/>
+              </w:rPr>
               <w:t>(</w:t>
             </w:r>
             <w:r>
+              <w:rPr>
+                <w:lang w:val="en-US"/>
+              </w:rPr>
               <w:t>{address.code4}</w:t>
             </w:r>
             <w:r>
+              <w:rPr>
+                <w:lang w:val="en-US"/>
+              </w:rPr>
               <w:t>)</w:t>
+            </w:r>
+            <w:r>
+              <w:rPr>
+                <w:lang w:val="en-US"/>
+              </w:rPr>
+              <w:t>{/}</w:t>
+            </w:r>
+            <w:r>
+              <w:rPr>
+                <w:rStyle w:val="AlertChar"/>
+                <w:b/>
+                <w:bCs w:val="0"/>
+              </w:rPr>
+              <w:t>{#</w:t>
+            </w:r>
+            <w:r>
+              <w:rPr>
+                <w:rStyle w:val="AlertChar"/>
+                <w:b/>
+                <w:bCs w:val="0"/>
+              </w:rPr>
+              <w:t>!</w:t>
+            </w:r>
+            <w:r>
+              <w:rPr>
+                <w:rStyle w:val="AlertChar"/>
+                <w:b/>
+                <w:bCs w:val="0"/>
+                <w:lang w:val="en-US"/>
+              </w:rPr>
+              <w:t>address.admin4}</w:t>
+            </w:r>
+            <w:r>
+              <w:rPr>
+                <w:rStyle w:val="AlertChar"/>
+                <w:b/>
+                <w:bCs w:val="0"/>
+              </w:rPr>
+              <w:t>Не визначено населений пункт{/}</w:t>
             </w:r>
           </w:p>
         </w:tc>
@@ -409,739 +740,656 @@
       <w:pPr>
         <w:pStyle w:val="Paragraph"/>
         <w:rPr>
-          <w:lang w:val="en-US"/>
+          <w:lang w:val="uk-UA"/>
         </w:rPr>
       </w:pPr>
       <w:r>
-        <w:t>Відомості</w:t>
-      </w:r>
-      <w:r>
-        <w:rPr>
-          <w:lang w:val="en-US"/>
+        <w:rPr>
+          <w:lang w:val="uk-UA"/>
+        </w:rPr>
+        <w:t>Відомості про власника об’єкта, зокрема територіальну громаду (утворені нею органи місцевого самоврядування), суб’єкта управління об’єктами державної власності:</w:t>
+      </w:r>
+      <w:r>
+        <w:rPr>
+          <w:lang w:val="uk-UA"/>
         </w:rPr>
         <w:t xml:space="preserve"> </w:t>
       </w:r>
       <w:r>
-        <w:t>про</w:t>
-      </w:r>
-      <w:r>
-        <w:rPr>
-          <w:lang w:val="en-US"/>
+        <w:rPr>
+          <w:lang w:val="uk-UA"/>
+        </w:rPr>
+        <w:t>{#</w:t>
+      </w:r>
+      <w:r>
+        <w:rPr>
+          <w:rStyle w:val="Highlighted-boldChar"/>
+          <w:lang w:val="en-US"/>
+        </w:rPr>
+        <w:t>ownerType</w:t>
+      </w:r>
+      <w:r>
+        <w:rPr>
+          <w:lang w:val="uk-UA"/>
+        </w:rPr>
+        <w:t>}</w:t>
+      </w:r>
+      <w:r>
+        <w:rPr>
+          <w:rStyle w:val="Highlighted-boldChar"/>
+          <w:lang w:val="uk-UA"/>
+        </w:rPr>
+        <w:t>власник</w:t>
+      </w:r>
+      <w:r>
+        <w:rPr>
+          <w:rStyle w:val="Highlighted-boldChar"/>
+          <w:lang w:val="uk-UA"/>
+        </w:rPr>
+        <w:t>ом</w:t>
+      </w:r>
+      <w:r>
+        <w:rPr>
+          <w:rStyle w:val="Highlighted-boldChar"/>
+          <w:lang w:val="uk-UA"/>
         </w:rPr>
         <w:t xml:space="preserve"> </w:t>
       </w:r>
       <w:r>
-        <w:t>власника</w:t>
-      </w:r>
-      <w:r>
-        <w:rPr>
-          <w:lang w:val="en-US"/>
+        <w:rPr>
+          <w:rStyle w:val="Highlighted-boldChar"/>
+          <w:lang w:val="uk-UA"/>
+        </w:rPr>
+        <w:t>є</w:t>
+      </w:r>
+      <w:r>
+        <w:rPr>
+          <w:rStyle w:val="Highlighted-boldChar"/>
+          <w:lang w:val="uk-UA"/>
+        </w:rPr>
+        <w:t xml:space="preserve"> {</w:t>
+      </w:r>
+      <w:r>
+        <w:rPr>
+          <w:rStyle w:val="Highlighted-boldChar"/>
+          <w:lang w:val="en-US"/>
+        </w:rPr>
+        <w:t>ownerType</w:t>
+      </w:r>
+      <w:r>
+        <w:rPr>
+          <w:rStyle w:val="Highlighted-boldChar"/>
+          <w:lang w:val="uk-UA"/>
+        </w:rPr>
+        <w:t xml:space="preserve"> | </w:t>
+      </w:r>
+      <w:r>
+        <w:rPr>
+          <w:rStyle w:val="Highlighted-boldChar"/>
+          <w:lang w:val="en-US"/>
+        </w:rPr>
+        <w:t>toLowerCase</w:t>
+      </w:r>
+      <w:r>
+        <w:rPr>
+          <w:rStyle w:val="Highlighted-boldChar"/>
+          <w:lang w:val="uk-UA"/>
+        </w:rPr>
+        <w:t>}</w:t>
+      </w:r>
+      <w:r>
+        <w:rPr>
+          <w:rStyle w:val="Highlighted-boldChar"/>
+          <w:lang w:val="uk-UA"/>
+        </w:rPr>
+        <w:t>{/}</w:t>
+      </w:r>
+      <w:r>
+        <w:rPr>
+          <w:rStyle w:val="AlertChar"/>
+          <w:lang w:val="uk-UA"/>
+        </w:rPr>
+        <w:t>{#!</w:t>
+      </w:r>
+      <w:r>
+        <w:rPr>
+          <w:rStyle w:val="AlertChar"/>
+          <w:lang w:val="en-US"/>
+        </w:rPr>
+        <w:t>ownerType</w:t>
+      </w:r>
+      <w:r>
+        <w:rPr>
+          <w:rStyle w:val="AlertChar"/>
+          <w:lang w:val="uk-UA"/>
+        </w:rPr>
+        <w:t>}</w:t>
+      </w:r>
+      <w:r>
+        <w:rPr>
+          <w:rStyle w:val="AlertChar"/>
+          <w:lang w:val="uk-UA"/>
+        </w:rPr>
+        <w:t>власника не визначено</w:t>
+      </w:r>
+      <w:r>
+        <w:rPr>
+          <w:rStyle w:val="AlertChar"/>
+          <w:lang w:val="uk-UA"/>
+        </w:rPr>
+        <w:t>{/}</w:t>
+      </w:r>
+      <w:r>
+        <w:rPr>
+          <w:lang w:val="uk-UA"/>
+        </w:rPr>
+        <w:t>{#</w:t>
+      </w:r>
+      <w:r>
+        <w:rPr>
+          <w:lang w:val="en-US"/>
+        </w:rPr>
+        <w:t>ownerPerson</w:t>
+      </w:r>
+      <w:r>
+        <w:rPr>
+          <w:lang w:val="uk-UA"/>
+        </w:rPr>
+        <w:t>.</w:t>
+      </w:r>
+      <w:r>
+        <w:rPr>
+          <w:lang w:val="en-US"/>
+        </w:rPr>
+        <w:t>additionalName</w:t>
+      </w:r>
+      <w:r>
+        <w:rPr>
+          <w:lang w:val="uk-UA"/>
+        </w:rPr>
+        <w:t>}</w:t>
+      </w:r>
+      <w:r>
+        <w:rPr>
+          <w:lang w:val="uk-UA"/>
+        </w:rPr>
+        <w:t xml:space="preserve">, </w:t>
+      </w:r>
+      <w:r>
+        <w:rPr>
+          <w:rStyle w:val="Highlighted-boldChar"/>
+          <w:lang w:val="uk-UA"/>
+        </w:rPr>
+        <w:t>{</w:t>
+      </w:r>
+      <w:r>
+        <w:rPr>
+          <w:rStyle w:val="Highlighted-boldChar"/>
+          <w:lang w:val="en-US"/>
+        </w:rPr>
+        <w:t>ownerPerson</w:t>
+      </w:r>
+      <w:r>
+        <w:rPr>
+          <w:rStyle w:val="Highlighted-boldChar"/>
+          <w:lang w:val="uk-UA"/>
+        </w:rPr>
+        <w:t>.</w:t>
+      </w:r>
+      <w:r>
+        <w:rPr>
+          <w:rStyle w:val="Highlighted-boldChar"/>
+          <w:lang w:val="en-US"/>
+        </w:rPr>
+        <w:t>family</w:t>
+      </w:r>
+      <w:r>
+        <w:rPr>
+          <w:rStyle w:val="Highlighted-boldChar"/>
+          <w:lang w:val="en-US"/>
+        </w:rPr>
+        <w:t>Name</w:t>
+      </w:r>
+      <w:r>
+        <w:rPr>
+          <w:rStyle w:val="Highlighted-boldChar"/>
+          <w:lang w:val="uk-UA"/>
+        </w:rPr>
+        <w:t xml:space="preserve">} </w:t>
+      </w:r>
+      <w:r>
+        <w:rPr>
+          <w:rStyle w:val="Highlighted-boldChar"/>
+          <w:lang w:val="uk-UA"/>
+        </w:rPr>
+        <w:t>{</w:t>
+      </w:r>
+      <w:r>
+        <w:rPr>
+          <w:rStyle w:val="Highlighted-boldChar"/>
+          <w:lang w:val="en-US"/>
+        </w:rPr>
+        <w:t>ownerPerson</w:t>
+      </w:r>
+      <w:r>
+        <w:rPr>
+          <w:rStyle w:val="Highlighted-boldChar"/>
+          <w:lang w:val="uk-UA"/>
+        </w:rPr>
+        <w:t>.</w:t>
+      </w:r>
+      <w:r>
+        <w:rPr>
+          <w:rStyle w:val="Highlighted-boldChar"/>
+          <w:lang w:val="en-US"/>
+        </w:rPr>
+        <w:t>given</w:t>
+      </w:r>
+      <w:r>
+        <w:rPr>
+          <w:rStyle w:val="Highlighted-boldChar"/>
+          <w:lang w:val="en-US"/>
+        </w:rPr>
+        <w:t>Name</w:t>
+      </w:r>
+      <w:r>
+        <w:rPr>
+          <w:rStyle w:val="Highlighted-boldChar"/>
+          <w:lang w:val="uk-UA"/>
+        </w:rPr>
+        <w:t>}</w:t>
+      </w:r>
+      <w:r>
+        <w:rPr>
+          <w:rStyle w:val="Highlighted-boldChar"/>
+          <w:lang w:val="uk-UA"/>
         </w:rPr>
         <w:t xml:space="preserve"> </w:t>
       </w:r>
       <w:r>
-        <w:t>об</w:t>
-      </w:r>
-      <w:r>
-        <w:rPr>
-          <w:lang w:val="en-US"/>
-        </w:rPr>
-        <w:t>’</w:t>
-      </w:r>
-      <w:r>
-        <w:t>єкта</w:t>
-      </w:r>
-      <w:r>
-        <w:rPr>
-          <w:lang w:val="en-US"/>
-        </w:rPr>
-        <w:t xml:space="preserve">, </w:t>
-      </w:r>
-      <w:r>
-        <w:t>зокрема</w:t>
-      </w:r>
-      <w:r>
-        <w:rPr>
-          <w:lang w:val="en-US"/>
+        <w:rPr>
+          <w:rStyle w:val="Highlighted-boldChar"/>
+          <w:lang w:val="uk-UA"/>
+        </w:rPr>
+        <w:t>{</w:t>
+      </w:r>
+      <w:r>
+        <w:rPr>
+          <w:rStyle w:val="Highlighted-boldChar"/>
+          <w:lang w:val="en-US"/>
+        </w:rPr>
+        <w:t>ownerPerson</w:t>
+      </w:r>
+      <w:r>
+        <w:rPr>
+          <w:rStyle w:val="Highlighted-boldChar"/>
+          <w:lang w:val="uk-UA"/>
+        </w:rPr>
+        <w:t>.</w:t>
+      </w:r>
+      <w:r>
+        <w:rPr>
+          <w:rStyle w:val="Highlighted-boldChar"/>
+          <w:lang w:val="en-US"/>
+        </w:rPr>
+        <w:t>additional</w:t>
+      </w:r>
+      <w:r>
+        <w:rPr>
+          <w:rStyle w:val="Highlighted-boldChar"/>
+          <w:lang w:val="en-US"/>
+        </w:rPr>
+        <w:t>Name</w:t>
+      </w:r>
+      <w:r>
+        <w:rPr>
+          <w:rStyle w:val="Highlighted-boldChar"/>
+          <w:lang w:val="uk-UA"/>
+        </w:rPr>
+        <w:t>}</w:t>
+      </w:r>
+      <w:r>
+        <w:rPr>
+          <w:lang w:val="uk-UA"/>
         </w:rPr>
         <w:t xml:space="preserve"> </w:t>
       </w:r>
       <w:r>
-        <w:t>територіальну</w:t>
-      </w:r>
-      <w:r>
-        <w:rPr>
-          <w:lang w:val="en-US"/>
+        <w:rPr>
+          <w:lang w:val="uk-UA"/>
+        </w:rPr>
+        <w:t>{#</w:t>
+      </w:r>
+      <w:r>
+        <w:rPr>
+          <w:lang w:val="en-US"/>
+        </w:rPr>
+        <w:t>ownerPerson</w:t>
+      </w:r>
+      <w:r>
+        <w:rPr>
+          <w:lang w:val="uk-UA"/>
+        </w:rPr>
+        <w:t xml:space="preserve">. </w:t>
+      </w:r>
+      <w:r>
+        <w:rPr>
+          <w:lang w:val="en-US"/>
+        </w:rPr>
+        <w:t>taxId</w:t>
+      </w:r>
+      <w:r>
+        <w:rPr>
+          <w:lang w:val="uk-UA"/>
+        </w:rPr>
+        <w:t xml:space="preserve">}, </w:t>
+      </w:r>
+      <w:r>
+        <w:rPr>
+          <w:rStyle w:val="Highlighted-boldChar"/>
+          <w:lang w:val="uk-UA"/>
+        </w:rPr>
+        <w:t xml:space="preserve">РНОКПП – </w:t>
+      </w:r>
+      <w:r>
+        <w:rPr>
+          <w:rStyle w:val="Highlighted-boldChar"/>
+          <w:lang w:val="uk-UA"/>
+        </w:rPr>
+        <w:t>{</w:t>
+      </w:r>
+      <w:r>
+        <w:rPr>
+          <w:rStyle w:val="Highlighted-boldChar"/>
+          <w:lang w:val="en-US"/>
+        </w:rPr>
+        <w:t>ownerPerson</w:t>
+      </w:r>
+      <w:r>
+        <w:rPr>
+          <w:rStyle w:val="Highlighted-boldChar"/>
+          <w:lang w:val="uk-UA"/>
+        </w:rPr>
+        <w:t>.</w:t>
+      </w:r>
+      <w:r>
+        <w:rPr>
+          <w:rStyle w:val="Highlighted-boldChar"/>
+          <w:lang w:val="en-US"/>
+        </w:rPr>
+        <w:t>taxId</w:t>
+      </w:r>
+      <w:r>
+        <w:rPr>
+          <w:rStyle w:val="Highlighted-boldChar"/>
+          <w:lang w:val="uk-UA"/>
+        </w:rPr>
+        <w:t>}</w:t>
+      </w:r>
+      <w:r>
+        <w:rPr>
+          <w:lang w:val="uk-UA"/>
+        </w:rPr>
+        <w:t>{/}</w:t>
+      </w:r>
+      <w:r>
+        <w:rPr>
+          <w:lang w:val="uk-UA"/>
+        </w:rPr>
+        <w:t>{#</w:t>
+      </w:r>
+      <w:r>
+        <w:rPr>
+          <w:lang w:val="en-US"/>
+        </w:rPr>
+        <w:t>ownerPerson</w:t>
+      </w:r>
+      <w:r>
+        <w:rPr>
+          <w:lang w:val="uk-UA"/>
+        </w:rPr>
+        <w:t>.</w:t>
+      </w:r>
+      <w:r>
+        <w:rPr>
+          <w:lang w:val="en-US"/>
+        </w:rPr>
+        <w:t>passportNumber</w:t>
+      </w:r>
+      <w:r>
+        <w:rPr>
+          <w:lang w:val="uk-UA"/>
+        </w:rPr>
+        <w:t xml:space="preserve">}, </w:t>
+      </w:r>
+      <w:r>
+        <w:rPr>
+          <w:rStyle w:val="Highlighted-boldChar"/>
+          <w:lang w:val="uk-UA"/>
+        </w:rPr>
+        <w:t>паспорт №</w:t>
+      </w:r>
+      <w:r>
+        <w:rPr>
+          <w:rStyle w:val="Highlighted-boldChar"/>
+          <w:lang w:val="uk-UA"/>
+        </w:rPr>
+        <w:t xml:space="preserve"> {</w:t>
+      </w:r>
+      <w:r>
+        <w:rPr>
+          <w:rStyle w:val="Highlighted-boldChar"/>
+          <w:lang w:val="en-US"/>
+        </w:rPr>
+        <w:t>ownerPerson</w:t>
+      </w:r>
+      <w:r>
+        <w:rPr>
+          <w:rStyle w:val="Highlighted-boldChar"/>
+          <w:lang w:val="uk-UA"/>
+        </w:rPr>
+        <w:t>.</w:t>
+      </w:r>
+      <w:r>
+        <w:rPr>
+          <w:rStyle w:val="Highlighted-boldChar"/>
+          <w:lang w:val="en-US"/>
+        </w:rPr>
+        <w:t>passportNumber</w:t>
+      </w:r>
+      <w:r>
+        <w:rPr>
+          <w:rStyle w:val="Highlighted-boldChar"/>
+          <w:lang w:val="uk-UA"/>
+        </w:rPr>
+        <w:t>}</w:t>
+      </w:r>
+      <w:r>
+        <w:rPr>
+          <w:lang w:val="uk-UA"/>
+        </w:rPr>
+        <w:t>{/}</w:t>
+      </w:r>
+      <w:r>
+        <w:rPr>
+          <w:lang w:val="uk-UA"/>
+        </w:rPr>
+        <w:t>{/}</w:t>
+      </w:r>
+      <w:r>
+        <w:rPr>
+          <w:lang w:val="uk-UA"/>
+        </w:rPr>
+        <w:t>{#</w:t>
+      </w:r>
+      <w:r>
+        <w:rPr>
+          <w:lang w:val="en-US"/>
+        </w:rPr>
+        <w:t>ownerOrganization</w:t>
+      </w:r>
+      <w:r>
+        <w:rPr>
+          <w:lang w:val="uk-UA"/>
+        </w:rPr>
+        <w:t>.</w:t>
+      </w:r>
+      <w:r>
+        <w:rPr>
+          <w:lang w:val="en-US"/>
+        </w:rPr>
+        <w:t>title</w:t>
+      </w:r>
+      <w:r>
+        <w:rPr>
+          <w:lang w:val="uk-UA"/>
+        </w:rPr>
+        <w:t>}</w:t>
+      </w:r>
+      <w:r>
+        <w:rPr>
+          <w:rStyle w:val="Highlighted-boldChar"/>
+          <w:lang w:val="uk-UA"/>
+        </w:rPr>
+        <w:t>{</w:t>
+      </w:r>
+      <w:r>
+        <w:rPr>
+          <w:rStyle w:val="Highlighted-boldChar"/>
+          <w:lang w:val="en-US"/>
+        </w:rPr>
+        <w:t>ownerOrganization</w:t>
+      </w:r>
+      <w:r>
+        <w:rPr>
+          <w:rStyle w:val="Highlighted-boldChar"/>
+          <w:lang w:val="uk-UA"/>
+        </w:rPr>
+        <w:t>.</w:t>
+      </w:r>
+      <w:r>
+        <w:rPr>
+          <w:rStyle w:val="Highlighted-boldChar"/>
+          <w:lang w:val="en-US"/>
+        </w:rPr>
+        <w:t>title</w:t>
+      </w:r>
+      <w:r>
+        <w:rPr>
+          <w:rStyle w:val="Highlighted-boldChar"/>
+          <w:lang w:val="uk-UA"/>
+        </w:rPr>
+        <w:t>}</w:t>
+      </w:r>
+      <w:r>
+        <w:rPr>
+          <w:lang w:val="uk-UA"/>
+        </w:rPr>
+        <w:t>{#</w:t>
+      </w:r>
+      <w:r>
+        <w:rPr>
+          <w:lang w:val="en-US"/>
+        </w:rPr>
+        <w:t>ownerOrganization</w:t>
+      </w:r>
+      <w:r>
+        <w:rPr>
+          <w:lang w:val="uk-UA"/>
+        </w:rPr>
+        <w:t>.</w:t>
+      </w:r>
+      <w:r>
+        <w:rPr>
+          <w:lang w:val="en-US"/>
+        </w:rPr>
+        <w:t>code</w:t>
+      </w:r>
+      <w:r>
+        <w:rPr>
+          <w:lang w:val="uk-UA"/>
+        </w:rPr>
+        <w:t xml:space="preserve">} </w:t>
+      </w:r>
+      <w:r>
+        <w:rPr>
+          <w:rStyle w:val="Highlighted-boldChar"/>
+          <w:lang w:val="uk-UA"/>
+        </w:rPr>
+        <w:t>(код</w:t>
+      </w:r>
+      <w:r>
+        <w:rPr>
+          <w:rStyle w:val="Highlighted-boldChar"/>
+          <w:lang w:val="uk-UA"/>
         </w:rPr>
         <w:t xml:space="preserve"> </w:t>
       </w:r>
       <w:r>
-        <w:t>громаду</w:t>
-      </w:r>
-      <w:r>
-        <w:rPr>
-          <w:lang w:val="en-US"/>
-        </w:rPr>
-        <w:t xml:space="preserve"> (</w:t>
-      </w:r>
-      <w:r>
-        <w:t>утворені</w:t>
-      </w:r>
-      <w:r>
-        <w:rPr>
-          <w:lang w:val="en-US"/>
-        </w:rPr>
-        <w:t xml:space="preserve"> </w:t>
-      </w:r>
-      <w:r>
-        <w:t>нею</w:t>
-      </w:r>
-      <w:r>
-        <w:rPr>
-          <w:lang w:val="en-US"/>
-        </w:rPr>
-        <w:t xml:space="preserve"> </w:t>
-      </w:r>
-      <w:r>
-        <w:t>органи</w:t>
-      </w:r>
-      <w:r>
-        <w:rPr>
-          <w:lang w:val="en-US"/>
-        </w:rPr>
-        <w:t xml:space="preserve"> </w:t>
-      </w:r>
-      <w:r>
-        <w:t>місцевого</w:t>
-      </w:r>
-      <w:r>
-        <w:rPr>
-          <w:lang w:val="en-US"/>
-        </w:rPr>
-        <w:t xml:space="preserve"> </w:t>
-      </w:r>
-      <w:r>
-        <w:t>самоврядування</w:t>
-      </w:r>
-      <w:r>
-        <w:rPr>
-          <w:lang w:val="en-US"/>
-        </w:rPr>
-        <w:t xml:space="preserve">), </w:t>
-      </w:r>
-      <w:r>
-        <w:t>суб</w:t>
-      </w:r>
-      <w:r>
-        <w:rPr>
-          <w:lang w:val="en-US"/>
-        </w:rPr>
-        <w:t>’</w:t>
-      </w:r>
-      <w:r>
-        <w:t>єкта</w:t>
-      </w:r>
-      <w:r>
-        <w:rPr>
-          <w:lang w:val="en-US"/>
-        </w:rPr>
-        <w:t xml:space="preserve"> </w:t>
-      </w:r>
-      <w:r>
-        <w:t>управління</w:t>
-      </w:r>
-      <w:r>
-        <w:rPr>
-          <w:lang w:val="en-US"/>
-        </w:rPr>
-        <w:t xml:space="preserve"> </w:t>
-      </w:r>
-      <w:r>
-        <w:t>об</w:t>
-      </w:r>
-      <w:r>
-        <w:rPr>
-          <w:lang w:val="en-US"/>
-        </w:rPr>
-        <w:t>’</w:t>
-      </w:r>
-      <w:r>
-        <w:t>єктами</w:t>
-      </w:r>
-      <w:r>
-        <w:rPr>
-          <w:lang w:val="en-US"/>
-        </w:rPr>
-        <w:t xml:space="preserve"> </w:t>
-      </w:r>
-      <w:r>
-        <w:t>державної</w:t>
-      </w:r>
-      <w:r>
-        <w:rPr>
-          <w:lang w:val="en-US"/>
-        </w:rPr>
-        <w:t xml:space="preserve"> </w:t>
-      </w:r>
-      <w:r>
-        <w:t>власності</w:t>
-      </w:r>
-      <w:r>
-        <w:rPr>
-          <w:lang w:val="en-US"/>
-        </w:rPr>
-        <w:t>:</w:t>
-      </w:r>
-      <w:r>
-        <w:rPr>
-          <w:lang w:val="en-US"/>
-        </w:rPr>
-        <w:t xml:space="preserve"> </w:t>
-      </w:r>
-      <w:r>
-        <w:rPr>
-          <w:rStyle w:val="Highlighted-boldChar"/>
-        </w:rPr>
-        <w:t>власник</w:t>
-      </w:r>
-      <w:r>
-        <w:rPr>
-          <w:rStyle w:val="Highlighted-boldChar"/>
-        </w:rPr>
-        <w:t>ом</w:t>
-      </w:r>
-      <w:r>
-        <w:rPr>
-          <w:rStyle w:val="Highlighted-boldChar"/>
-          <w:lang w:val="en-US"/>
-        </w:rPr>
-        <w:t xml:space="preserve"> </w:t>
-      </w:r>
-      <w:r>
-        <w:rPr>
-          <w:rStyle w:val="Highlighted-boldChar"/>
-        </w:rPr>
-        <w:t>є</w:t>
-      </w:r>
-      <w:r>
-        <w:rPr>
-          <w:rStyle w:val="Highlighted-boldChar"/>
-          <w:lang w:val="en-US"/>
-        </w:rPr>
-        <w:t xml:space="preserve"> {</w:t>
-      </w:r>
-      <w:r>
-        <w:rPr>
-          <w:rStyle w:val="Highlighted-boldChar"/>
-          <w:lang w:val="en-US"/>
-        </w:rPr>
-        <w:t>ownerType</w:t>
-      </w:r>
-      <w:r>
-        <w:rPr>
-          <w:rStyle w:val="Highlighted-boldChar"/>
-          <w:lang w:val="en-US"/>
-        </w:rPr>
-        <w:t xml:space="preserve"> | </w:t>
-      </w:r>
-      <w:r>
-        <w:rPr>
-          <w:rStyle w:val="Highlighted-boldChar"/>
-          <w:lang w:val="en-US"/>
-        </w:rPr>
-        <w:t>toLowerCase</w:t>
-      </w:r>
-      <w:r>
-        <w:rPr>
-          <w:rStyle w:val="Highlighted-boldChar"/>
-          <w:lang w:val="en-US"/>
+        <w:rPr>
+          <w:rStyle w:val="Highlighted-boldChar"/>
+          <w:lang w:val="uk-UA"/>
+        </w:rPr>
+        <w:t>згідно з</w:t>
+      </w:r>
+      <w:r>
+        <w:rPr>
+          <w:rStyle w:val="Highlighted-boldChar"/>
+          <w:lang w:val="uk-UA"/>
+        </w:rPr>
+        <w:t xml:space="preserve"> ЄДРПОУ </w:t>
+      </w:r>
+      <w:r>
+        <w:rPr>
+          <w:rStyle w:val="Highlighted-boldChar"/>
+          <w:lang w:val="uk-UA"/>
+        </w:rPr>
+        <w:t>{</w:t>
+      </w:r>
+      <w:r>
+        <w:rPr>
+          <w:rStyle w:val="Highlighted-boldChar"/>
+          <w:lang w:val="en-US"/>
+        </w:rPr>
+        <w:t>ownerOrganization</w:t>
+      </w:r>
+      <w:r>
+        <w:rPr>
+          <w:rStyle w:val="Highlighted-boldChar"/>
+          <w:lang w:val="uk-UA"/>
+        </w:rPr>
+        <w:t>.</w:t>
+      </w:r>
+      <w:r>
+        <w:rPr>
+          <w:rStyle w:val="Highlighted-boldChar"/>
+          <w:lang w:val="en-US"/>
+        </w:rPr>
+        <w:t>code</w:t>
+      </w:r>
+      <w:r>
+        <w:rPr>
+          <w:rStyle w:val="Highlighted-boldChar"/>
+          <w:lang w:val="uk-UA"/>
         </w:rPr>
         <w:t>}</w:t>
       </w:r>
       <w:r>
         <w:rPr>
-          <w:lang w:val="en-US"/>
-        </w:rPr>
-        <w:t>{#</w:t>
-      </w:r>
-      <w:r>
-        <w:rPr>
-          <w:lang w:val="en-US"/>
-        </w:rPr>
-        <w:t>ownerPerson</w:t>
-      </w:r>
-      <w:r>
-        <w:rPr>
-          <w:lang w:val="en-US"/>
-        </w:rPr>
-        <w:t>.additionalName}</w:t>
-      </w:r>
-      <w:r>
-        <w:rPr>
-          <w:lang w:val="en-US"/>
-        </w:rPr>
-        <w:t xml:space="preserve">, </w:t>
-      </w:r>
-      <w:r>
-        <w:rPr>
-          <w:rStyle w:val="Highlighted-boldChar"/>
-          <w:lang w:val="en-US"/>
-        </w:rPr>
-        <w:t>{</w:t>
-      </w:r>
-      <w:r>
-        <w:rPr>
-          <w:rStyle w:val="Highlighted-boldChar"/>
-          <w:lang w:val="en-US"/>
-        </w:rPr>
-        <w:t>ownerPerson</w:t>
-      </w:r>
-      <w:r>
-        <w:rPr>
-          <w:rStyle w:val="Highlighted-boldChar"/>
-          <w:lang w:val="en-US"/>
-        </w:rPr>
-        <w:t>.</w:t>
-      </w:r>
-      <w:r>
-        <w:rPr>
-          <w:rStyle w:val="Highlighted-boldChar"/>
-          <w:lang w:val="en-US"/>
-        </w:rPr>
-        <w:t>family</w:t>
-      </w:r>
-      <w:r>
-        <w:rPr>
-          <w:rStyle w:val="Highlighted-boldChar"/>
-          <w:lang w:val="en-US"/>
-        </w:rPr>
-        <w:t>Name</w:t>
-      </w:r>
-      <w:r>
-        <w:rPr>
-          <w:rStyle w:val="Highlighted-boldChar"/>
-          <w:lang w:val="en-US"/>
-        </w:rPr>
-        <w:t xml:space="preserve">} </w:t>
-      </w:r>
-      <w:r>
-        <w:rPr>
-          <w:rStyle w:val="Highlighted-boldChar"/>
-          <w:lang w:val="en-US"/>
-        </w:rPr>
-        <w:t>{</w:t>
-      </w:r>
-      <w:r>
-        <w:rPr>
-          <w:rStyle w:val="Highlighted-boldChar"/>
-          <w:lang w:val="en-US"/>
-        </w:rPr>
-        <w:t>ownerPerson</w:t>
-      </w:r>
-      <w:r>
-        <w:rPr>
-          <w:rStyle w:val="Highlighted-boldChar"/>
-          <w:lang w:val="en-US"/>
-        </w:rPr>
-        <w:t>.</w:t>
-      </w:r>
-      <w:r>
-        <w:rPr>
-          <w:rStyle w:val="Highlighted-boldChar"/>
-          <w:lang w:val="en-US"/>
-        </w:rPr>
-        <w:t>given</w:t>
-      </w:r>
-      <w:r>
-        <w:rPr>
-          <w:rStyle w:val="Highlighted-boldChar"/>
-          <w:lang w:val="en-US"/>
-        </w:rPr>
-        <w:t>Name}</w:t>
-      </w:r>
-      <w:r>
-        <w:rPr>
-          <w:rStyle w:val="Highlighted-boldChar"/>
-          <w:lang w:val="en-US"/>
-        </w:rPr>
-        <w:t xml:space="preserve"> </w:t>
-      </w:r>
-      <w:r>
-        <w:rPr>
-          <w:rStyle w:val="Highlighted-boldChar"/>
-          <w:lang w:val="en-US"/>
-        </w:rPr>
-        <w:t>{</w:t>
-      </w:r>
-      <w:r>
-        <w:rPr>
-          <w:rStyle w:val="Highlighted-boldChar"/>
-          <w:lang w:val="en-US"/>
-        </w:rPr>
-        <w:t>ownerPerson</w:t>
-      </w:r>
-      <w:r>
-        <w:rPr>
-          <w:rStyle w:val="Highlighted-boldChar"/>
-          <w:lang w:val="en-US"/>
-        </w:rPr>
-        <w:t>.</w:t>
-      </w:r>
-      <w:r>
-        <w:rPr>
-          <w:rStyle w:val="Highlighted-boldChar"/>
-          <w:lang w:val="en-US"/>
-        </w:rPr>
-        <w:t>additional</w:t>
-      </w:r>
-      <w:r>
-        <w:rPr>
-          <w:rStyle w:val="Highlighted-boldChar"/>
-          <w:lang w:val="en-US"/>
-        </w:rPr>
-        <w:t>Name}</w:t>
-      </w:r>
-      <w:r>
-        <w:rPr>
-          <w:lang w:val="uk-UA"/>
-        </w:rPr>
-        <w:t xml:space="preserve"> </w:t>
-      </w:r>
-      <w:r>
-        <w:rPr>
-          <w:lang w:val="en-US"/>
-        </w:rPr>
-        <w:t>{#</w:t>
-      </w:r>
-      <w:r>
-        <w:rPr>
-          <w:lang w:val="en-US"/>
-        </w:rPr>
-        <w:t>ownerPerson</w:t>
-      </w:r>
-      <w:r>
-        <w:rPr>
-          <w:lang w:val="en-US"/>
-        </w:rPr>
-        <w:t>.</w:t>
-      </w:r>
-      <w:r>
-        <w:rPr>
-          <w:lang w:val="en-US"/>
-        </w:rPr>
-        <w:t xml:space="preserve"> </w:t>
-      </w:r>
-      <w:r>
-        <w:rPr>
-          <w:lang w:val="en-US"/>
-        </w:rPr>
-        <w:t>taxId</w:t>
-      </w:r>
-      <w:r>
-        <w:rPr>
-          <w:lang w:val="en-US"/>
-        </w:rPr>
-        <w:t xml:space="preserve">}, </w:t>
-      </w:r>
-      <w:r>
-        <w:rPr>
-          <w:rStyle w:val="Highlighted-boldChar"/>
-        </w:rPr>
-        <w:t>РНОКПП</w:t>
-      </w:r>
-      <w:r>
-        <w:rPr>
-          <w:rStyle w:val="Highlighted-boldChar"/>
-          <w:lang w:val="en-US"/>
-        </w:rPr>
-        <w:t xml:space="preserve"> – </w:t>
-      </w:r>
-      <w:r>
-        <w:rPr>
-          <w:rStyle w:val="Highlighted-boldChar"/>
-          <w:lang w:val="en-US"/>
-        </w:rPr>
-        <w:t>{</w:t>
-      </w:r>
-      <w:r>
-        <w:rPr>
-          <w:rStyle w:val="Highlighted-boldChar"/>
-          <w:lang w:val="en-US"/>
-        </w:rPr>
-        <w:t>ownerPerson</w:t>
-      </w:r>
-      <w:r>
-        <w:rPr>
-          <w:rStyle w:val="Highlighted-boldChar"/>
-          <w:lang w:val="en-US"/>
-        </w:rPr>
-        <w:t>.</w:t>
-      </w:r>
-      <w:r>
-        <w:rPr>
-          <w:rStyle w:val="Highlighted-boldChar"/>
-          <w:lang w:val="en-US"/>
-        </w:rPr>
-        <w:t>taxId</w:t>
-      </w:r>
-      <w:r>
-        <w:rPr>
-          <w:rStyle w:val="Highlighted-boldChar"/>
-          <w:lang w:val="en-US"/>
-        </w:rPr>
-        <w:t>}</w:t>
-      </w:r>
-      <w:r>
-        <w:rPr>
-          <w:lang w:val="en-US"/>
-        </w:rPr>
-        <w:t>{/}</w:t>
-      </w:r>
-      <w:r>
-        <w:rPr>
-          <w:lang w:val="en-US"/>
-        </w:rPr>
-        <w:t>{#</w:t>
-      </w:r>
-      <w:r>
-        <w:rPr>
-          <w:lang w:val="en-US"/>
-        </w:rPr>
-        <w:t>ownerPerson</w:t>
-      </w:r>
-      <w:r>
-        <w:rPr>
-          <w:lang w:val="en-US"/>
-        </w:rPr>
-        <w:t>.</w:t>
-      </w:r>
-      <w:r>
-        <w:rPr>
-          <w:lang w:val="en-US"/>
-        </w:rPr>
-        <w:t>passportNumber</w:t>
-      </w:r>
-      <w:r>
-        <w:rPr>
-          <w:lang w:val="en-US"/>
-        </w:rPr>
-        <w:t xml:space="preserve">}, </w:t>
-      </w:r>
-      <w:r>
-        <w:rPr>
-          <w:rStyle w:val="Highlighted-boldChar"/>
-        </w:rPr>
-        <w:t>паспорт</w:t>
-      </w:r>
-      <w:r>
-        <w:rPr>
-          <w:rStyle w:val="Highlighted-boldChar"/>
-          <w:lang w:val="en-US"/>
-        </w:rPr>
-        <w:t xml:space="preserve"> №</w:t>
-      </w:r>
-      <w:r>
-        <w:rPr>
-          <w:rStyle w:val="Highlighted-boldChar"/>
-          <w:lang w:val="en-US"/>
-        </w:rPr>
-        <w:t xml:space="preserve"> {</w:t>
-      </w:r>
-      <w:r>
-        <w:rPr>
-          <w:rStyle w:val="Highlighted-boldChar"/>
-          <w:lang w:val="en-US"/>
-        </w:rPr>
-        <w:t>ownerPerson</w:t>
-      </w:r>
-      <w:r>
-        <w:rPr>
-          <w:rStyle w:val="Highlighted-boldChar"/>
-          <w:lang w:val="en-US"/>
-        </w:rPr>
-        <w:t>.</w:t>
-      </w:r>
-      <w:r>
-        <w:rPr>
-          <w:rStyle w:val="Highlighted-boldChar"/>
-          <w:lang w:val="en-US"/>
-        </w:rPr>
-        <w:t>passportNumber</w:t>
-      </w:r>
-      <w:r>
-        <w:rPr>
-          <w:rStyle w:val="Highlighted-boldChar"/>
-          <w:lang w:val="en-US"/>
-        </w:rPr>
-        <w:t>}</w:t>
-      </w:r>
-      <w:r>
-        <w:rPr>
-          <w:lang w:val="en-US"/>
-        </w:rPr>
-        <w:t>{/}</w:t>
-      </w:r>
-      <w:r>
-        <w:rPr>
-          <w:lang w:val="en-US"/>
-        </w:rPr>
-        <w:t>{/}</w:t>
-      </w:r>
-      <w:r>
-        <w:rPr>
-          <w:lang w:val="en-US"/>
-        </w:rPr>
-        <w:t>{#</w:t>
-      </w:r>
-      <w:r>
-        <w:rPr>
-          <w:lang w:val="en-US"/>
-        </w:rPr>
-        <w:t>ownerOrganization</w:t>
-      </w:r>
-      <w:r>
-        <w:rPr>
-          <w:lang w:val="en-US"/>
-        </w:rPr>
-        <w:t>.title}</w:t>
-      </w:r>
-      <w:r>
-        <w:rPr>
-          <w:rStyle w:val="Highlighted-boldChar"/>
-          <w:lang w:val="en-US"/>
-        </w:rPr>
-        <w:t>{</w:t>
-      </w:r>
-      <w:r>
-        <w:rPr>
-          <w:rStyle w:val="Highlighted-boldChar"/>
-          <w:lang w:val="en-US"/>
-        </w:rPr>
-        <w:t>ownerOrganization</w:t>
-      </w:r>
-      <w:r>
-        <w:rPr>
-          <w:rStyle w:val="Highlighted-boldChar"/>
-          <w:lang w:val="en-US"/>
-        </w:rPr>
-        <w:t>.title</w:t>
-      </w:r>
-      <w:r>
-        <w:rPr>
-          <w:rStyle w:val="Highlighted-boldChar"/>
-          <w:lang w:val="en-US"/>
-        </w:rPr>
-        <w:t>}</w:t>
-      </w:r>
-      <w:r>
-        <w:rPr>
-          <w:lang w:val="en-US"/>
-        </w:rPr>
-        <w:t>{#</w:t>
-      </w:r>
-      <w:r>
-        <w:rPr>
-          <w:lang w:val="en-US"/>
-        </w:rPr>
-        <w:t>ownerOrganization</w:t>
-      </w:r>
-      <w:r>
-        <w:rPr>
-          <w:lang w:val="en-US"/>
-        </w:rPr>
-        <w:t xml:space="preserve">.code} </w:t>
-      </w:r>
-      <w:r>
-        <w:rPr>
-          <w:rStyle w:val="Highlighted-boldChar"/>
-          <w:lang w:val="en-US"/>
-        </w:rPr>
-        <w:t>(</w:t>
-      </w:r>
-      <w:r>
-        <w:rPr>
-          <w:rStyle w:val="Highlighted-boldChar"/>
-        </w:rPr>
-        <w:t>код</w:t>
-      </w:r>
-      <w:r>
-        <w:rPr>
-          <w:rStyle w:val="Highlighted-boldChar"/>
-          <w:lang w:val="en-US"/>
-        </w:rPr>
-        <w:t xml:space="preserve"> </w:t>
-      </w:r>
-      <w:r>
-        <w:rPr>
-          <w:rStyle w:val="Highlighted-boldChar"/>
-          <w:lang w:val="uk-UA"/>
-        </w:rPr>
-        <w:t>згідно з</w:t>
-      </w:r>
-      <w:r>
-        <w:rPr>
-          <w:rStyle w:val="Highlighted-boldChar"/>
-          <w:lang w:val="en-US"/>
-        </w:rPr>
-        <w:t xml:space="preserve"> </w:t>
-      </w:r>
-      <w:r>
-        <w:rPr>
-          <w:rStyle w:val="Highlighted-boldChar"/>
-        </w:rPr>
-        <w:t>ЄДРПОУ</w:t>
-      </w:r>
-      <w:r>
-        <w:rPr>
-          <w:rStyle w:val="Highlighted-boldChar"/>
-          <w:lang w:val="en-US"/>
-        </w:rPr>
-        <w:t xml:space="preserve"> </w:t>
-      </w:r>
-      <w:r>
-        <w:rPr>
-          <w:rStyle w:val="Highlighted-boldChar"/>
-          <w:lang w:val="en-US"/>
-        </w:rPr>
-        <w:t>{</w:t>
-      </w:r>
-      <w:r>
-        <w:rPr>
-          <w:rStyle w:val="Highlighted-boldChar"/>
-          <w:lang w:val="en-US"/>
-        </w:rPr>
-        <w:t>ownerOrganization</w:t>
-      </w:r>
-      <w:r>
-        <w:rPr>
-          <w:rStyle w:val="Highlighted-boldChar"/>
-          <w:lang w:val="en-US"/>
-        </w:rPr>
-        <w:t>.code</w:t>
-      </w:r>
-      <w:r>
-        <w:rPr>
-          <w:rStyle w:val="Highlighted-boldChar"/>
-          <w:lang w:val="en-US"/>
-        </w:rPr>
-        <w:t>}</w:t>
-      </w:r>
-      <w:r>
-        <w:rPr>
-          <w:rStyle w:val="Highlighted-boldChar"/>
-          <w:lang w:val="en-US"/>
+          <w:rStyle w:val="Highlighted-boldChar"/>
+          <w:lang w:val="uk-UA"/>
         </w:rPr>
         <w:t>)</w:t>
       </w:r>
       <w:r>
         <w:rPr>
-          <w:lang w:val="en-US"/>
+          <w:lang w:val="uk-UA"/>
         </w:rPr>
         <w:t>{/}{/}</w:t>
       </w:r>
       <w:r>
         <w:rPr>
-          <w:lang w:val="en-US"/>
+          <w:lang w:val="uk-UA"/>
         </w:rPr>
         <w:t>.</w:t>
       </w:r>
@@ -1303,31 +1551,70 @@
         <w:rPr>
           <w:lang w:val="en-US"/>
         </w:rPr>
-        <w:t xml:space="preserve"> (</w:t>
-      </w:r>
-      <w:r>
-        <w:t>за</w:t>
-      </w:r>
-      <w:r>
-        <w:rPr>
+        <w:t xml:space="preserve">: </w:t>
+      </w:r>
+      <w:bookmarkStart w:id="0" w:name="_Hlk216369096"/>
+      <w:r>
+        <w:rPr>
+          <w:rStyle w:val="AlertChar"/>
+          <w:lang w:val="en-US"/>
+        </w:rPr>
+        <w:t>{#</w:t>
+      </w:r>
+      <w:r>
+        <w:rPr>
+          <w:rStyle w:val="AlertChar"/>
+          <w:lang w:val="uk-UA"/>
+        </w:rPr>
+        <w:t>!</w:t>
+      </w:r>
+      <w:r>
+        <w:rPr>
+          <w:rStyle w:val="AlertChar"/>
+          <w:lang w:val="en-US"/>
+        </w:rPr>
+        <w:t>address</w:t>
+      </w:r>
+      <w:r>
+        <w:rPr>
+          <w:rStyle w:val="AlertChar"/>
+          <w:lang w:val="en-US"/>
+        </w:rPr>
+        <w:t>.</w:t>
+      </w:r>
+      <w:r>
+        <w:rPr>
+          <w:rStyle w:val="AlertChar"/>
+          <w:lang w:val="en-US"/>
+        </w:rPr>
+        <w:t>admin1}</w:t>
+      </w:r>
+      <w:bookmarkEnd w:id="0"/>
+      <w:r>
+        <w:rPr>
+          <w:rStyle w:val="AlertChar"/>
+        </w:rPr>
+        <w:t>не</w:t>
+      </w:r>
+      <w:r>
+        <w:rPr>
+          <w:rStyle w:val="AlertChar"/>
           <w:lang w:val="en-US"/>
         </w:rPr>
         <w:t xml:space="preserve"> </w:t>
       </w:r>
       <w:r>
-        <w:t>наявності</w:t>
-      </w:r>
-      <w:r>
-        <w:rPr>
-          <w:lang w:val="en-US"/>
-        </w:rPr>
-        <w:t>)</w:t>
-      </w:r>
-      <w:r>
-        <w:rPr>
-          <w:lang w:val="en-US"/>
-        </w:rPr>
-        <w:t xml:space="preserve">: </w:t>
+        <w:rPr>
+          <w:rStyle w:val="AlertChar"/>
+        </w:rPr>
+        <w:t>визначене</w:t>
+      </w:r>
+      <w:r>
+        <w:rPr>
+          <w:rStyle w:val="AlertChar"/>
+          <w:lang w:val="en-US"/>
+        </w:rPr>
+        <w:t>{/}</w:t>
       </w:r>
       <w:r>
         <w:rPr>
@@ -1369,6 +1656,7 @@
       <w:r>
         <w:rPr>
           <w:rStyle w:val="Highlighted-boldChar"/>
+          <w:lang w:val="en-US"/>
         </w:rPr>
         <w:t>address</w:t>
       </w:r>
@@ -1382,6 +1670,7 @@
       <w:r>
         <w:rPr>
           <w:rStyle w:val="Highlighted-boldChar"/>
+          <w:lang w:val="en-US"/>
         </w:rPr>
         <w:t>admin1</w:t>
       </w:r>
@@ -1395,8 +1684,15 @@
       <w:r>
         <w:rPr>
           <w:rStyle w:val="Highlighted-boldChar"/>
-        </w:rPr>
-        <w:t xml:space="preserve"> область</w:t>
+          <w:lang w:val="en-US"/>
+        </w:rPr>
+        <w:t xml:space="preserve"> </w:t>
+      </w:r>
+      <w:r>
+        <w:rPr>
+          <w:rStyle w:val="Highlighted-boldChar"/>
+        </w:rPr>
+        <w:t>область</w:t>
       </w:r>
       <w:r>
         <w:rPr>
@@ -1450,6 +1746,7 @@
       <w:r>
         <w:rPr>
           <w:rStyle w:val="Highlighted-boldChar"/>
+          <w:lang w:val="en-US"/>
         </w:rPr>
         <w:t>address</w:t>
       </w:r>
@@ -1463,12 +1760,14 @@
       <w:r>
         <w:rPr>
           <w:rStyle w:val="Highlighted-boldChar"/>
+          <w:lang w:val="en-US"/>
         </w:rPr>
         <w:t>admin</w:t>
       </w:r>
       <w:r>
         <w:rPr>
           <w:rStyle w:val="Highlighted-boldChar"/>
+          <w:lang w:val="en-US"/>
         </w:rPr>
         <w:t>2</w:t>
       </w:r>
@@ -1482,6 +1781,7 @@
       <w:r>
         <w:rPr>
           <w:rStyle w:val="Highlighted-boldChar"/>
+          <w:lang w:val="en-US"/>
         </w:rPr>
         <w:t xml:space="preserve"> </w:t>
       </w:r>
@@ -1489,6 +1789,7 @@
         <w:rPr>
           <w:rStyle w:val="Highlighted-boldChar"/>
         </w:rPr>
+        <w:lastRenderedPageBreak/>
         <w:t>район</w:t>
       </w:r>
       <w:r>
@@ -1531,6 +1832,7 @@
       <w:r>
         <w:rPr>
           <w:rStyle w:val="Highlighted-boldChar"/>
+          <w:lang w:val="en-US"/>
         </w:rPr>
         <w:t>address</w:t>
       </w:r>
@@ -1544,12 +1846,14 @@
       <w:r>
         <w:rPr>
           <w:rStyle w:val="Highlighted-boldChar"/>
+          <w:lang w:val="en-US"/>
         </w:rPr>
         <w:t>admin</w:t>
       </w:r>
       <w:r>
         <w:rPr>
           <w:rStyle w:val="Highlighted-boldChar"/>
+          <w:lang w:val="en-US"/>
         </w:rPr>
         <w:t>3</w:t>
       </w:r>
@@ -1563,6 +1867,7 @@
       <w:r>
         <w:rPr>
           <w:rStyle w:val="Highlighted-boldChar"/>
+          <w:lang w:val="en-US"/>
         </w:rPr>
         <w:t xml:space="preserve"> </w:t>
       </w:r>
@@ -1612,6 +1917,7 @@
       <w:r>
         <w:rPr>
           <w:rStyle w:val="Highlighted-boldChar"/>
+          <w:lang w:val="en-US"/>
         </w:rPr>
         <w:t>address</w:t>
       </w:r>
@@ -1625,12 +1931,14 @@
       <w:r>
         <w:rPr>
           <w:rStyle w:val="Highlighted-boldChar"/>
+          <w:lang w:val="en-US"/>
         </w:rPr>
         <w:t>admin</w:t>
       </w:r>
       <w:r>
         <w:rPr>
           <w:rStyle w:val="Highlighted-boldChar"/>
+          <w:lang w:val="en-US"/>
         </w:rPr>
         <w:t>4</w:t>
       </w:r>
@@ -1644,6 +1952,7 @@
       <w:r>
         <w:rPr>
           <w:rStyle w:val="Highlighted-boldChar"/>
+          <w:lang w:val="en-US"/>
         </w:rPr>
         <w:t xml:space="preserve"> ({address.code4})</w:t>
       </w:r>
@@ -1687,6 +1996,7 @@
       <w:r>
         <w:rPr>
           <w:rStyle w:val="Highlighted-boldChar"/>
+          <w:lang w:val="en-US"/>
         </w:rPr>
         <w:t>address</w:t>
       </w:r>
@@ -1700,12 +2010,14 @@
       <w:r>
         <w:rPr>
           <w:rStyle w:val="Highlighted-boldChar"/>
+          <w:lang w:val="en-US"/>
         </w:rPr>
         <w:t>admin</w:t>
       </w:r>
       <w:r>
         <w:rPr>
           <w:rStyle w:val="Highlighted-boldChar"/>
+          <w:lang w:val="en-US"/>
         </w:rPr>
         <w:t>5</w:t>
       </w:r>
@@ -1719,12 +2031,6 @@
       <w:r>
         <w:rPr>
           <w:rStyle w:val="Highlighted-boldChar"/>
-        </w:rPr>
-        <w:t xml:space="preserve"> район</w:t>
-      </w:r>
-      <w:r>
-        <w:rPr>
-          <w:rStyle w:val="Highlighted-boldChar"/>
           <w:lang w:val="en-US"/>
         </w:rPr>
         <w:t xml:space="preserve"> </w:t>
@@ -1733,6 +2039,19 @@
         <w:rPr>
           <w:rStyle w:val="Highlighted-boldChar"/>
         </w:rPr>
+        <w:t>район</w:t>
+      </w:r>
+      <w:r>
+        <w:rPr>
+          <w:rStyle w:val="Highlighted-boldChar"/>
+          <w:lang w:val="en-US"/>
+        </w:rPr>
+        <w:t xml:space="preserve"> </w:t>
+      </w:r>
+      <w:r>
+        <w:rPr>
+          <w:rStyle w:val="Highlighted-boldChar"/>
+        </w:rPr>
         <w:t>у</w:t>
       </w:r>
       <w:r>
@@ -1754,7 +2073,7 @@
         </w:rPr>
         <w:t>{/}</w:t>
       </w:r>
-      <w:bookmarkStart w:id="0" w:name="_Hlk216353720"/>
+      <w:bookmarkStart w:id="1" w:name="_Hlk216353720"/>
       <w:r>
         <w:rPr>
           <w:lang w:val="en-US"/>
@@ -1789,6 +2108,7 @@
       <w:r>
         <w:rPr>
           <w:rStyle w:val="Highlighted-boldChar"/>
+          <w:lang w:val="en-US"/>
         </w:rPr>
         <w:t>address</w:t>
       </w:r>
@@ -1802,6 +2122,7 @@
       <w:r>
         <w:rPr>
           <w:rStyle w:val="Highlighted-boldChar"/>
+          <w:lang w:val="en-US"/>
         </w:rPr>
         <w:t>streetType</w:t>
       </w:r>
@@ -1818,7 +2139,7 @@
         </w:rPr>
         <w:t>{/}</w:t>
       </w:r>
-      <w:bookmarkEnd w:id="0"/>
+      <w:bookmarkEnd w:id="1"/>
       <w:r>
         <w:rPr>
           <w:lang w:val="en-US"/>
@@ -1846,6 +2167,7 @@
       <w:r>
         <w:rPr>
           <w:rStyle w:val="Highlighted-boldChar"/>
+          <w:lang w:val="en-US"/>
         </w:rPr>
         <w:t>{address.streetName}</w:t>
       </w:r>
@@ -1888,12 +2210,14 @@
       <w:r>
         <w:rPr>
           <w:rStyle w:val="Highlighted-boldChar"/>
+          <w:lang w:val="en-US"/>
         </w:rPr>
         <w:t>{</w:t>
       </w:r>
       <w:r>
         <w:rPr>
           <w:rStyle w:val="Highlighted-boldChar"/>
+          <w:lang w:val="en-US"/>
         </w:rPr>
         <w:t>address</w:t>
       </w:r>
@@ -1907,12 +2231,14 @@
       <w:r>
         <w:rPr>
           <w:rStyle w:val="Highlighted-boldChar"/>
+          <w:lang w:val="en-US"/>
         </w:rPr>
         <w:t>building</w:t>
       </w:r>
       <w:r>
         <w:rPr>
           <w:rStyle w:val="Highlighted-boldChar"/>
+          <w:lang w:val="en-US"/>
         </w:rPr>
         <w:t>}</w:t>
       </w:r>
@@ -1961,6 +2287,7 @@
       <w:r>
         <w:rPr>
           <w:rStyle w:val="Highlighted-boldChar"/>
+          <w:lang w:val="en-US"/>
         </w:rPr>
         <w:t xml:space="preserve"> </w:t>
       </w:r>
@@ -1969,12 +2296,12 @@
           <w:rStyle w:val="Highlighted-boldChar"/>
           <w:lang w:val="en-US"/>
         </w:rPr>
-        <w:lastRenderedPageBreak/>
         <w:t>{</w:t>
       </w:r>
       <w:r>
         <w:rPr>
           <w:rStyle w:val="Highlighted-boldChar"/>
+          <w:lang w:val="en-US"/>
         </w:rPr>
         <w:t>address</w:t>
       </w:r>
@@ -1988,6 +2315,7 @@
       <w:r>
         <w:rPr>
           <w:rStyle w:val="Highlighted-boldChar"/>
+          <w:lang w:val="en-US"/>
         </w:rPr>
         <w:t>block</w:t>
       </w:r>
@@ -2038,23 +2366,33 @@
         <w:rPr>
           <w:rStyle w:val="Highlighted-boldChar"/>
         </w:rPr>
-        <w:t>квартира {</w:t>
-      </w:r>
-      <w:r>
-        <w:rPr>
-          <w:rStyle w:val="Highlighted-boldChar"/>
+        <w:t>квартира</w:t>
+      </w:r>
+      <w:r>
+        <w:rPr>
+          <w:rStyle w:val="Highlighted-boldChar"/>
+          <w:lang w:val="en-US"/>
+        </w:rPr>
+        <w:t xml:space="preserve"> {</w:t>
+      </w:r>
+      <w:r>
+        <w:rPr>
+          <w:rStyle w:val="Highlighted-boldChar"/>
+          <w:lang w:val="en-US"/>
         </w:rPr>
         <w:t>addre</w:t>
       </w:r>
       <w:r>
         <w:rPr>
           <w:rStyle w:val="Highlighted-boldChar"/>
+          <w:lang w:val="en-US"/>
         </w:rPr>
         <w:t>s</w:t>
       </w:r>
       <w:r>
         <w:rPr>
           <w:rStyle w:val="Highlighted-boldChar"/>
+          <w:lang w:val="en-US"/>
         </w:rPr>
         <w:t>s</w:t>
       </w:r>
@@ -2068,6 +2406,7 @@
       <w:r>
         <w:rPr>
           <w:rStyle w:val="Highlighted-boldChar"/>
+          <w:lang w:val="en-US"/>
         </w:rPr>
         <w:t>}</w:t>
       </w:r>
@@ -2105,6 +2444,60 @@
       </w:r>
       <w:r>
         <w:rPr>
+          <w:rStyle w:val="AlertChar"/>
+          <w:lang w:val="uk-UA"/>
+        </w:rPr>
+        <w:t>{#</w:t>
+      </w:r>
+      <w:r>
+        <w:rPr>
+          <w:rStyle w:val="AlertChar"/>
+          <w:lang w:val="uk-UA"/>
+        </w:rPr>
+        <w:t>!</w:t>
+      </w:r>
+      <w:r>
+        <w:rPr>
+          <w:rStyle w:val="AlertChar"/>
+          <w:lang w:val="en-US"/>
+        </w:rPr>
+        <w:t>functionalPurpose</w:t>
+      </w:r>
+      <w:r>
+        <w:rPr>
+          <w:rStyle w:val="AlertChar"/>
+          <w:lang w:val="uk-UA"/>
+        </w:rPr>
+        <w:t>.</w:t>
+      </w:r>
+      <w:r>
+        <w:rPr>
+          <w:rStyle w:val="AlertChar"/>
+        </w:rPr>
+        <w:t>code</w:t>
+      </w:r>
+      <w:r>
+        <w:rPr>
+          <w:rStyle w:val="AlertChar"/>
+          <w:lang w:val="uk-UA"/>
+        </w:rPr>
+        <w:t>}</w:t>
+      </w:r>
+      <w:r>
+        <w:rPr>
+          <w:rStyle w:val="AlertChar"/>
+        </w:rPr>
+        <w:t>не визначене</w:t>
+      </w:r>
+      <w:r>
+        <w:rPr>
+          <w:rStyle w:val="AlertChar"/>
+          <w:lang w:val="uk-UA"/>
+        </w:rPr>
+        <w:t>{/}</w:t>
+      </w:r>
+      <w:r>
+        <w:rPr>
           <w:lang w:val="uk-UA"/>
         </w:rPr>
         <w:t>{#</w:t>
@@ -2240,7 +2633,13 @@
         <w:rPr>
           <w:lang w:val="uk-UA"/>
         </w:rPr>
-        <w:t xml:space="preserve">: </w:t>
+        <w:t>:</w:t>
+      </w:r>
+      <w:r>
+        <w:rPr>
+          <w:lang w:val="uk-UA"/>
+        </w:rPr>
+        <w:t xml:space="preserve"> </w:t>
       </w:r>
       <w:r>
         <w:rPr>
@@ -2249,6 +2648,7 @@
         </w:rPr>
         <w:t>{</w:t>
       </w:r>
+      <w:bookmarkStart w:id="2" w:name="_Hlk216369174"/>
       <w:r>
         <w:rPr>
           <w:rStyle w:val="Highlighted-boldChar"/>
@@ -2256,6 +2656,7 @@
         </w:rPr>
         <w:t>parentOrganization</w:t>
       </w:r>
+      <w:bookmarkEnd w:id="2"/>
       <w:r>
         <w:rPr>
           <w:rStyle w:val="Highlighted-boldChar"/>
@@ -2279,6 +2680,7 @@
       <w:r>
         <w:rPr>
           <w:rStyle w:val="Highlighted-boldChar"/>
+          <w:lang w:val="uk-UA"/>
         </w:rPr>
         <w:t xml:space="preserve">код згідно з ЄДРПОУ </w:t>
       </w:r>
@@ -2340,7 +2742,54 @@
         <w:rPr>
           <w:lang w:val="uk-UA"/>
         </w:rPr>
-        <w:t>: {#</w:t>
+        <w:t>:</w:t>
+      </w:r>
+      <w:r>
+        <w:rPr>
+          <w:lang w:val="uk-UA"/>
+        </w:rPr>
+        <w:t xml:space="preserve"> </w:t>
+      </w:r>
+      <w:r>
+        <w:rPr>
+          <w:rStyle w:val="AlertChar"/>
+          <w:lang w:val="uk-UA"/>
+        </w:rPr>
+        <w:t>{#</w:t>
+      </w:r>
+      <w:r>
+        <w:rPr>
+          <w:rStyle w:val="AlertChar"/>
+          <w:lang w:val="uk-UA"/>
+        </w:rPr>
+        <w:t>!</w:t>
+      </w:r>
+      <w:r>
+        <w:rPr>
+          <w:rStyle w:val="AlertChar"/>
+          <w:lang w:val="uk-UA"/>
+        </w:rPr>
+        <w:t>buildingClass.code}</w:t>
+      </w:r>
+      <w:r>
+        <w:rPr>
+          <w:rStyle w:val="AlertChar"/>
+          <w:lang w:val="uk-UA"/>
+        </w:rPr>
+        <w:t>не визначений</w:t>
+      </w:r>
+      <w:r>
+        <w:rPr>
+          <w:rStyle w:val="AlertChar"/>
+          <w:lang w:val="uk-UA"/>
+        </w:rPr>
+        <w:t>{/}</w:t>
+      </w:r>
+      <w:r>
+        <w:rPr>
+          <w:lang w:val="uk-UA"/>
+        </w:rPr>
+        <w:t>{#</w:t>
       </w:r>
       <w:r>
         <w:rPr>
@@ -2686,7 +3135,7 @@
         </w:rPr>
         <w:t xml:space="preserve">{ </w:t>
       </w:r>
-      <w:bookmarkStart w:id="1" w:name="_Hlk216354960"/>
+      <w:bookmarkStart w:id="3" w:name="_Hlk216354960"/>
       <w:r>
         <w:rPr>
           <w:rStyle w:val="Highlighted-boldChar"/>
@@ -2700,7 +3149,7 @@
         </w:rPr>
         <w:t>.</w:t>
       </w:r>
-      <w:bookmarkEnd w:id="1"/>
+      <w:bookmarkEnd w:id="3"/>
       <w:r>
         <w:rPr>
           <w:rStyle w:val="Highlighted-boldChar"/>
@@ -3078,7 +3527,7 @@
         </w:rPr>
         <w:t>}</w:t>
       </w:r>
-      <w:bookmarkStart w:id="2" w:name="_Hlk216355155"/>
+      <w:bookmarkStart w:id="4" w:name="_Hlk216355155"/>
       <w:r>
         <w:rPr>
           <w:lang w:val="uk-UA"/>
@@ -3118,7 +3567,7 @@
         </w:rPr>
         <w:t>}</w:t>
       </w:r>
-      <w:bookmarkEnd w:id="2"/>
+      <w:bookmarkEnd w:id="4"/>
       <w:r>
         <w:rPr>
           <w:rStyle w:val="Highlighted-boldChar"/>
@@ -4543,6 +4992,7 @@
                 <w:szCs w:val="28"/>
                 <w:lang w:val="en-AU"/>
               </w:rPr>
+              <w:lastRenderedPageBreak/>
               <w:t>#</w:t>
             </w:r>
           </w:p>
@@ -5915,7 +6365,6 @@
                 <w:szCs w:val="28"/>
                 <w:lang w:val="en-AU"/>
               </w:rPr>
-              <w:lastRenderedPageBreak/>
               <w:t>#</w:t>
             </w:r>
           </w:p>
@@ -7210,7 +7659,16 @@
                 <w:szCs w:val="28"/>
                 <w:lang w:val="ru-RU"/>
               </w:rPr>
-              <w:t>Загальна характеристика (основний тип, конструкція, матеріал тощо), стислий опис стану, наявність дефектів і пошкоджень</w:t>
+              <w:t xml:space="preserve">Загальна характеристика (основний тип, конструкція, матеріал тощо), стислий опис </w:t>
+            </w:r>
+            <w:r>
+              <w:rPr>
+                <w:noProof/>
+                <w:szCs w:val="28"/>
+                <w:lang w:val="ru-RU"/>
+              </w:rPr>
+              <w:lastRenderedPageBreak/>
+              <w:t>стану, наявність дефектів і пошкоджень</w:t>
             </w:r>
           </w:p>
         </w:tc>
@@ -7247,6 +7705,7 @@
                 <w:szCs w:val="28"/>
                 <w:lang w:val="en-AU"/>
               </w:rPr>
+              <w:lastRenderedPageBreak/>
               <w:t>1.</w:t>
             </w:r>
           </w:p>
@@ -7441,7 +7900,6 @@
                 <w:szCs w:val="28"/>
                 <w:lang w:val="en-AU"/>
               </w:rPr>
-              <w:lastRenderedPageBreak/>
               <w:t>3.</w:t>
             </w:r>
           </w:p>
@@ -8599,6 +9057,7 @@
                 <w:szCs w:val="28"/>
                 <w:lang w:val="en-AU"/>
               </w:rPr>
+              <w:lastRenderedPageBreak/>
               <w:t>3.</w:t>
             </w:r>
           </w:p>
@@ -8962,7 +9421,6 @@
                 <w:szCs w:val="28"/>
                 <w:lang w:val="en-AU"/>
               </w:rPr>
-              <w:lastRenderedPageBreak/>
               <w:t>7.</w:t>
             </w:r>
           </w:p>
@@ -9331,14 +9789,12 @@
       <w:r>
         <w:t>{#</w:t>
       </w:r>
-      <w:proofErr w:type="spellStart"/>
       <w:r>
         <w:rPr>
           <w:lang w:val="en-US"/>
         </w:rPr>
         <w:t>estateType</w:t>
       </w:r>
-      <w:proofErr w:type="spellEnd"/>
       <w:r>
         <w:t>==='Квартири, житлові та нежитлові приміщення'}</w:t>
       </w:r>
@@ -9378,11 +9834,9 @@
       <w:r>
         <w:t>’</w:t>
       </w:r>
-      <w:proofErr w:type="spellStart"/>
       <w:r>
         <w:t>єкта</w:t>
       </w:r>
-      <w:proofErr w:type="spellEnd"/>
       <w:r>
         <w:t xml:space="preserve">, </w:t>
       </w:r>
@@ -9434,19 +9888,15 @@
       <w:r>
         <w:t xml:space="preserve">), </w:t>
       </w:r>
-      <w:proofErr w:type="spellStart"/>
       <w:r>
         <w:t>суб</w:t>
       </w:r>
-      <w:proofErr w:type="spellEnd"/>
       <w:r>
         <w:t>’</w:t>
       </w:r>
-      <w:proofErr w:type="spellStart"/>
       <w:r>
         <w:t>єкта</w:t>
       </w:r>
-      <w:proofErr w:type="spellEnd"/>
       <w:r>
         <w:t xml:space="preserve"> </w:t>
       </w:r>
@@ -9462,11 +9912,9 @@
       <w:r>
         <w:t>’</w:t>
       </w:r>
-      <w:proofErr w:type="spellStart"/>
       <w:r>
         <w:t>єктами</w:t>
       </w:r>
-      <w:proofErr w:type="spellEnd"/>
       <w:r>
         <w:t xml:space="preserve"> </w:t>
       </w:r>
@@ -9535,25 +9983,21 @@
       <w:r>
         <w:t>{#</w:t>
       </w:r>
-      <w:proofErr w:type="spellStart"/>
       <w:r>
         <w:rPr>
           <w:lang w:val="en-US"/>
         </w:rPr>
         <w:t>ownerPerson</w:t>
       </w:r>
-      <w:proofErr w:type="spellEnd"/>
       <w:r>
         <w:t>.</w:t>
       </w:r>
-      <w:proofErr w:type="spellStart"/>
       <w:r>
         <w:rPr>
           <w:lang w:val="en-US"/>
         </w:rPr>
         <w:t>additionalName</w:t>
       </w:r>
-      <w:proofErr w:type="spellEnd"/>
       <w:r>
         <w:t xml:space="preserve">}, </w:t>
       </w:r>
@@ -9650,25 +10094,21 @@
       <w:r>
         <w:t>{#</w:t>
       </w:r>
-      <w:proofErr w:type="spellStart"/>
       <w:r>
         <w:rPr>
           <w:lang w:val="en-US"/>
         </w:rPr>
         <w:t>ownerPerson</w:t>
       </w:r>
-      <w:proofErr w:type="spellEnd"/>
       <w:r>
         <w:t xml:space="preserve">. </w:t>
       </w:r>
-      <w:proofErr w:type="spellStart"/>
       <w:r>
         <w:rPr>
           <w:lang w:val="en-US"/>
         </w:rPr>
         <w:t>taxId</w:t>
       </w:r>
-      <w:proofErr w:type="spellEnd"/>
       <w:r>
         <w:t xml:space="preserve">}, </w:t>
       </w:r>
@@ -9713,25 +10153,21 @@
       <w:r>
         <w:t>{/}{#</w:t>
       </w:r>
-      <w:proofErr w:type="spellStart"/>
       <w:r>
         <w:rPr>
           <w:lang w:val="en-US"/>
         </w:rPr>
         <w:t>ownerPerson</w:t>
       </w:r>
-      <w:proofErr w:type="spellEnd"/>
       <w:r>
         <w:t>.</w:t>
       </w:r>
-      <w:proofErr w:type="spellStart"/>
       <w:r>
         <w:rPr>
           <w:lang w:val="en-US"/>
         </w:rPr>
         <w:t>passportNumber</w:t>
       </w:r>
-      <w:proofErr w:type="spellEnd"/>
       <w:r>
         <w:t xml:space="preserve">}, </w:t>
       </w:r>
@@ -9776,14 +10212,12 @@
       <w:r>
         <w:t>{/}{/}{#</w:t>
       </w:r>
-      <w:proofErr w:type="spellStart"/>
       <w:r>
         <w:rPr>
           <w:lang w:val="en-US"/>
         </w:rPr>
         <w:t>ownerOrganization</w:t>
       </w:r>
-      <w:proofErr w:type="spellEnd"/>
       <w:r>
         <w:t>.</w:t>
       </w:r>
@@ -9831,14 +10265,12 @@
       <w:r>
         <w:t>{#</w:t>
       </w:r>
-      <w:proofErr w:type="spellStart"/>
       <w:r>
         <w:rPr>
           <w:lang w:val="en-US"/>
         </w:rPr>
         <w:t>ownerOrganization</w:t>
       </w:r>
-      <w:proofErr w:type="spellEnd"/>
       <w:r>
         <w:t>.</w:t>
       </w:r>
@@ -10189,7 +10621,14 @@
         <w:rPr>
           <w:rStyle w:val="Highlighted-boldChar"/>
         </w:rPr>
-        <w:t xml:space="preserve"> громада</w:t>
+        <w:t xml:space="preserve"> </w:t>
+      </w:r>
+      <w:r>
+        <w:rPr>
+          <w:rStyle w:val="Highlighted-boldChar"/>
+        </w:rPr>
+        <w:lastRenderedPageBreak/>
+        <w:t>громада</w:t>
       </w:r>
       <w:r>
         <w:t>{/}{#</w:t>
@@ -10589,7 +11028,6 @@
         <w:rPr>
           <w:lang w:val="uk-UA"/>
         </w:rPr>
-        <w:lastRenderedPageBreak/>
         <w:t>форма власності (у разі, коли квартира перебуває у користуванні (оренді), — правові підстави для користування, строк, на який квартиру надано в користування; кількість осіб, що проживають у квартирі)</w:t>
       </w:r>
       <w:r>
@@ -11617,6 +12055,7 @@
                 <w:szCs w:val="28"/>
                 <w:lang w:val="en-AU"/>
               </w:rPr>
+              <w:lastRenderedPageBreak/>
               <w:t>2.</w:t>
             </w:r>
           </w:p>
@@ -11710,7 +12149,6 @@
                 <w:szCs w:val="28"/>
                 <w:lang w:val="en-AU"/>
               </w:rPr>
-              <w:lastRenderedPageBreak/>
               <w:t>3.</w:t>
             </w:r>
           </w:p>
@@ -12959,6 +13397,7 @@
         </w:rPr>
       </w:pPr>
       <w:r>
+        <w:lastRenderedPageBreak/>
         <w:t>Документи</w:t>
       </w:r>
       <w:r>
@@ -13045,14 +13484,14 @@
         </w:rPr>
         <w:t>: {#</w:t>
       </w:r>
-      <w:bookmarkStart w:id="3" w:name="_Hlk216360829"/>
+      <w:bookmarkStart w:id="5" w:name="_Hlk216360829"/>
       <w:r>
         <w:rPr>
           <w:lang w:val="en-US"/>
         </w:rPr>
         <w:t>landDocument</w:t>
       </w:r>
-      <w:bookmarkEnd w:id="3"/>
+      <w:bookmarkEnd w:id="5"/>
       <w:r>
         <w:rPr>
           <w:lang w:val="en-US"/>
@@ -13330,7 +13769,6 @@
         </w:rPr>
       </w:pPr>
       <w:r>
-        <w:lastRenderedPageBreak/>
         <w:t>Наявність обмеження у використанні земель, охоронних зон, зон санітарної охорони, санітарно-захисних зон, зон особливого режиму використання земель</w:t>
       </w:r>
       <w:r>
@@ -14806,6 +15244,36 @@
       <w:lang w:val="ru-RU" w:eastAsia="uk-UA"/>
     </w:rPr>
   </w:style>
+  <w:style w:type="paragraph" w:customStyle="1" w:styleId="Alert">
+    <w:name w:val="Alert"/>
+    <w:basedOn w:val="Highlighted-bold"/>
+    <w:link w:val="AlertChar"/>
+    <w:qFormat/>
+    <w:rsid w:val="005B4A53"/>
+    <w:pPr>
+      <w:jc w:val="center"/>
+    </w:pPr>
+    <w:rPr>
+      <w:bCs/>
+      <w:color w:val="FF0000"/>
+    </w:rPr>
+  </w:style>
+  <w:style w:type="character" w:customStyle="1" w:styleId="AlertChar">
+    <w:name w:val="Alert Char"/>
+    <w:basedOn w:val="Highlighted-boldChar"/>
+    <w:link w:val="Alert"/>
+    <w:rsid w:val="005B4A53"/>
+    <w:rPr>
+      <w:rFonts w:ascii="Times New Roman" w:eastAsia="Times New Roman" w:hAnsi="Times New Roman" w:cs="Times New Roman"/>
+      <w:b/>
+      <w:bCs/>
+      <w:noProof/>
+      <w:color w:val="FF0000"/>
+      <w:sz w:val="28"/>
+      <w:szCs w:val="28"/>
+      <w:lang w:val="ru-RU" w:eastAsia="uk-UA"/>
+    </w:rPr>
+  </w:style>
 </w:styles>
 </file>
 

</xml_diff>